<commit_message>
Artigos 1 e 2 em construção... / passos e visão do projeto
</commit_message>
<xml_diff>
--- a/ARTIGO2_VisaoDoProjeto.docx
+++ b/ARTIGO2_VisaoDoProjeto.docx
@@ -83,52 +83,56 @@
           <w:sz w:val="24"/>
           <w:szCs w:val="24"/>
         </w:rPr>
-        <w:t xml:space="preserve">Visão do Projeto </w:t>
+        <w:t>Visão do Projeto</w:t>
+      </w:r>
+    </w:p>
+    <w:p>
+      <w:pPr>
+        <w:spacing w:line="240" w:lineRule="auto"/>
+        <w:jc w:val="both"/>
+        <w:rPr>
+          <w:rFonts w:ascii="Arial" w:hAnsi="Arial" w:cs="Arial"/>
+          <w:sz w:val="24"/>
+          <w:szCs w:val="24"/>
+        </w:rPr>
+      </w:pPr>
+    </w:p>
+    <w:p>
+      <w:pPr>
+        <w:spacing w:line="240" w:lineRule="auto"/>
+        <w:jc w:val="both"/>
+        <w:rPr>
+          <w:rFonts w:ascii="Arial" w:hAnsi="Arial" w:cs="Arial"/>
+          <w:sz w:val="24"/>
+          <w:szCs w:val="24"/>
+        </w:rPr>
+      </w:pPr>
+      <w:r>
+        <w:rPr>
+          <w:rFonts w:ascii="Arial" w:hAnsi="Arial" w:cs="Arial"/>
+          <w:sz w:val="24"/>
+          <w:szCs w:val="24"/>
+        </w:rPr>
+        <w:t xml:space="preserve">O Business Model </w:t>
       </w:r>
       <w:proofErr w:type="spellStart"/>
       <w:r>
         <w:rPr>
           <w:rFonts w:ascii="Arial" w:hAnsi="Arial" w:cs="Arial"/>
-          <w:b/>
-          <w:bCs/>
-          <w:sz w:val="24"/>
-          <w:szCs w:val="24"/>
-        </w:rPr>
-        <w:t>Easy</w:t>
+          <w:sz w:val="24"/>
+          <w:szCs w:val="24"/>
+        </w:rPr>
+        <w:t>Canvas</w:t>
       </w:r>
       <w:proofErr w:type="spellEnd"/>
       <w:r>
         <w:rPr>
           <w:rFonts w:ascii="Arial" w:hAnsi="Arial" w:cs="Arial"/>
-          <w:b/>
-          <w:bCs/>
-          <w:sz w:val="24"/>
-          <w:szCs w:val="24"/>
-        </w:rPr>
-        <w:t xml:space="preserve"> Closet</w:t>
+          <w:sz w:val="24"/>
+          <w:szCs w:val="24"/>
+        </w:rPr>
+        <w:t xml:space="preserve"> </w:t>
       </w:r>
-    </w:p>
-    <w:p>
-      <w:pPr>
-        <w:spacing w:line="240" w:lineRule="auto"/>
-        <w:jc w:val="both"/>
-        <w:rPr>
-          <w:rFonts w:ascii="Arial" w:hAnsi="Arial" w:cs="Arial"/>
-          <w:sz w:val="24"/>
-          <w:szCs w:val="24"/>
-        </w:rPr>
-      </w:pPr>
-    </w:p>
-    <w:p>
-      <w:pPr>
-        <w:spacing w:line="240" w:lineRule="auto"/>
-        <w:jc w:val="both"/>
-        <w:rPr>
-          <w:rFonts w:ascii="Arial" w:hAnsi="Arial" w:cs="Arial"/>
-          <w:sz w:val="24"/>
-          <w:szCs w:val="24"/>
-        </w:rPr>
-      </w:pPr>
     </w:p>
     <w:p>
       <w:pPr>

</xml_diff>

<commit_message>
Artigo 2 - Construindo Visão do Projeto e Mapa da Empatia
</commit_message>
<xml_diff>
--- a/ARTIGO2_VisaoDoProjeto.docx
+++ b/ARTIGO2_VisaoDoProjeto.docx
@@ -181,6 +181,370 @@
         </w:rPr>
         <w:t xml:space="preserve">E essa técnica pode ser seguida ou precedida pela elaboração da Persona. </w:t>
       </w:r>
+    </w:p>
+    <w:p>
+      <w:pPr>
+        <w:spacing w:line="240" w:lineRule="auto"/>
+        <w:jc w:val="both"/>
+        <w:rPr>
+          <w:rFonts w:ascii="Arial" w:hAnsi="Arial" w:cs="Arial"/>
+          <w:sz w:val="24"/>
+          <w:szCs w:val="24"/>
+        </w:rPr>
+      </w:pPr>
+      <w:r>
+        <w:rPr>
+          <w:rFonts w:ascii="Arial" w:hAnsi="Arial" w:cs="Arial"/>
+          <w:sz w:val="24"/>
+          <w:szCs w:val="24"/>
+        </w:rPr>
+        <w:t xml:space="preserve">O </w:t>
+      </w:r>
+      <w:r>
+        <w:rPr>
+          <w:rFonts w:ascii="Arial" w:hAnsi="Arial" w:cs="Arial"/>
+          <w:b/>
+          <w:bCs/>
+          <w:sz w:val="24"/>
+          <w:szCs w:val="24"/>
+        </w:rPr>
+        <w:t xml:space="preserve">Mapa da Empatia </w:t>
+      </w:r>
+      <w:r>
+        <w:rPr>
+          <w:rFonts w:ascii="Arial" w:hAnsi="Arial" w:cs="Arial"/>
+          <w:sz w:val="24"/>
+          <w:szCs w:val="24"/>
+        </w:rPr>
+        <w:t>pode ser preenchido por meio de uma ferramenta visual, mas também pode ser descrito por escrito. E, por hora, faremos por escrito:</w:t>
+      </w:r>
+    </w:p>
+    <w:p>
+      <w:pPr>
+        <w:pStyle w:val="PargrafodaLista"/>
+        <w:numPr>
+          <w:ilvl w:val="0"/>
+          <w:numId w:val="1"/>
+        </w:numPr>
+        <w:spacing w:line="240" w:lineRule="auto"/>
+        <w:jc w:val="both"/>
+        <w:rPr>
+          <w:rFonts w:ascii="Arial" w:hAnsi="Arial" w:cs="Arial"/>
+          <w:sz w:val="24"/>
+          <w:szCs w:val="24"/>
+        </w:rPr>
+      </w:pPr>
+      <w:r>
+        <w:rPr>
+          <w:rFonts w:ascii="Arial" w:hAnsi="Arial" w:cs="Arial"/>
+          <w:sz w:val="24"/>
+          <w:szCs w:val="24"/>
+        </w:rPr>
+        <w:t>Objetivo – Com quem estamos sendo empáticos?</w:t>
+      </w:r>
+      <w:r>
+        <w:rPr>
+          <w:rFonts w:ascii="Arial" w:hAnsi="Arial" w:cs="Arial"/>
+          <w:sz w:val="24"/>
+          <w:szCs w:val="24"/>
+        </w:rPr>
+        <w:t xml:space="preserve"> Quem queremos conhecer? Em que situação está? Qual o papel nessa situação?</w:t>
+      </w:r>
+    </w:p>
+    <w:p>
+      <w:pPr>
+        <w:spacing w:line="240" w:lineRule="auto"/>
+        <w:jc w:val="both"/>
+        <w:rPr>
+          <w:rFonts w:ascii="Arial" w:hAnsi="Arial" w:cs="Arial"/>
+          <w:sz w:val="24"/>
+          <w:szCs w:val="24"/>
+        </w:rPr>
+      </w:pPr>
+      <w:r>
+        <w:rPr>
+          <w:rFonts w:ascii="Arial" w:hAnsi="Arial" w:cs="Arial"/>
+          <w:sz w:val="24"/>
+          <w:szCs w:val="24"/>
+        </w:rPr>
+        <w:t xml:space="preserve">O cliente é do sexo </w:t>
+      </w:r>
+      <w:r>
+        <w:rPr>
+          <w:rFonts w:ascii="Arial" w:hAnsi="Arial" w:cs="Arial"/>
+          <w:sz w:val="24"/>
+          <w:szCs w:val="24"/>
+        </w:rPr>
+        <w:t>masculino</w:t>
+      </w:r>
+      <w:r>
+        <w:rPr>
+          <w:rFonts w:ascii="Arial" w:hAnsi="Arial" w:cs="Arial"/>
+          <w:sz w:val="24"/>
+          <w:szCs w:val="24"/>
+        </w:rPr>
+        <w:t xml:space="preserve">, seu estado civil é solteiro, não possui filhos, </w:t>
+      </w:r>
+      <w:r>
+        <w:rPr>
+          <w:rFonts w:ascii="Arial" w:hAnsi="Arial" w:cs="Arial"/>
+          <w:sz w:val="24"/>
+          <w:szCs w:val="24"/>
+        </w:rPr>
+        <w:t xml:space="preserve">está com </w:t>
+      </w:r>
+      <w:r>
+        <w:rPr>
+          <w:rFonts w:ascii="Arial" w:hAnsi="Arial" w:cs="Arial"/>
+          <w:sz w:val="24"/>
+          <w:szCs w:val="24"/>
+        </w:rPr>
+        <w:t xml:space="preserve">idade em torno de 30 anos, possui formação superior, </w:t>
+      </w:r>
+      <w:r>
+        <w:rPr>
+          <w:rFonts w:ascii="Arial" w:hAnsi="Arial" w:cs="Arial"/>
+          <w:sz w:val="24"/>
+          <w:szCs w:val="24"/>
+        </w:rPr>
+        <w:t xml:space="preserve">cursa pós-graduação, </w:t>
+      </w:r>
+      <w:r>
+        <w:rPr>
+          <w:rFonts w:ascii="Arial" w:hAnsi="Arial" w:cs="Arial"/>
+          <w:sz w:val="24"/>
+          <w:szCs w:val="24"/>
+        </w:rPr>
+        <w:t>mora sozinho</w:t>
+      </w:r>
+      <w:r>
+        <w:rPr>
+          <w:rFonts w:ascii="Arial" w:hAnsi="Arial" w:cs="Arial"/>
+          <w:sz w:val="24"/>
+          <w:szCs w:val="24"/>
+        </w:rPr>
+        <w:t>, não possui tempo para lazer</w:t>
+      </w:r>
+      <w:r>
+        <w:rPr>
+          <w:rFonts w:ascii="Arial" w:hAnsi="Arial" w:cs="Arial"/>
+          <w:sz w:val="24"/>
+          <w:szCs w:val="24"/>
+        </w:rPr>
+        <w:t xml:space="preserve"> e busca crescimento profissional. </w:t>
+      </w:r>
+    </w:p>
+    <w:p>
+      <w:pPr>
+        <w:spacing w:line="240" w:lineRule="auto"/>
+        <w:jc w:val="both"/>
+        <w:rPr>
+          <w:rFonts w:ascii="Arial" w:hAnsi="Arial" w:cs="Arial"/>
+          <w:sz w:val="24"/>
+          <w:szCs w:val="24"/>
+        </w:rPr>
+      </w:pPr>
+      <w:r>
+        <w:rPr>
+          <w:rFonts w:ascii="Arial" w:hAnsi="Arial" w:cs="Arial"/>
+          <w:sz w:val="24"/>
+          <w:szCs w:val="24"/>
+        </w:rPr>
+        <w:t>O cliente</w:t>
+      </w:r>
+      <w:r>
+        <w:rPr>
+          <w:rFonts w:ascii="Arial" w:hAnsi="Arial" w:cs="Arial"/>
+          <w:sz w:val="24"/>
+          <w:szCs w:val="24"/>
+        </w:rPr>
+        <w:t xml:space="preserve"> acorda às cinco da manhã, estuda para a pós-graduação, depois dirige até o local de trabalho, bate o ponto de entrada às 08h e bate o ponto de saída às 18h e, na sequência, </w:t>
+      </w:r>
+      <w:r>
+        <w:rPr>
+          <w:rFonts w:ascii="Arial" w:hAnsi="Arial" w:cs="Arial"/>
+          <w:sz w:val="24"/>
+          <w:szCs w:val="24"/>
+        </w:rPr>
+        <w:t xml:space="preserve">possui aula das 19 às 22h e chega em casa às 22h45. </w:t>
+      </w:r>
+    </w:p>
+    <w:p>
+      <w:pPr>
+        <w:spacing w:line="240" w:lineRule="auto"/>
+        <w:jc w:val="both"/>
+        <w:rPr>
+          <w:rFonts w:ascii="Arial" w:hAnsi="Arial" w:cs="Arial"/>
+          <w:sz w:val="24"/>
+          <w:szCs w:val="24"/>
+        </w:rPr>
+      </w:pPr>
+      <w:r>
+        <w:rPr>
+          <w:rFonts w:ascii="Arial" w:hAnsi="Arial" w:cs="Arial"/>
+          <w:sz w:val="24"/>
+          <w:szCs w:val="24"/>
+        </w:rPr>
+        <w:t xml:space="preserve">O cliente quer conquistar uma promoção </w:t>
+      </w:r>
+      <w:r>
+        <w:rPr>
+          <w:rFonts w:ascii="Arial" w:hAnsi="Arial" w:cs="Arial"/>
+          <w:sz w:val="24"/>
+          <w:szCs w:val="24"/>
+        </w:rPr>
+        <w:t xml:space="preserve">e precisa se provar para os superiores. </w:t>
+      </w:r>
+    </w:p>
+    <w:p>
+      <w:pPr>
+        <w:pStyle w:val="PargrafodaLista"/>
+        <w:numPr>
+          <w:ilvl w:val="0"/>
+          <w:numId w:val="1"/>
+        </w:numPr>
+        <w:spacing w:line="240" w:lineRule="auto"/>
+        <w:jc w:val="both"/>
+        <w:rPr>
+          <w:rFonts w:ascii="Arial" w:hAnsi="Arial" w:cs="Arial"/>
+          <w:sz w:val="24"/>
+          <w:szCs w:val="24"/>
+        </w:rPr>
+      </w:pPr>
+      <w:r>
+        <w:rPr>
+          <w:rFonts w:ascii="Arial" w:hAnsi="Arial" w:cs="Arial"/>
+          <w:sz w:val="24"/>
+          <w:szCs w:val="24"/>
+        </w:rPr>
+        <w:t>Objetivo – O que ele precisa fazer</w:t>
+      </w:r>
+      <w:r>
+        <w:rPr>
+          <w:rFonts w:ascii="Arial" w:hAnsi="Arial" w:cs="Arial"/>
+          <w:sz w:val="24"/>
+          <w:szCs w:val="24"/>
+        </w:rPr>
+        <w:t xml:space="preserve"> de diferente</w:t>
+      </w:r>
+      <w:r>
+        <w:rPr>
+          <w:rFonts w:ascii="Arial" w:hAnsi="Arial" w:cs="Arial"/>
+          <w:sz w:val="24"/>
+          <w:szCs w:val="24"/>
+        </w:rPr>
+        <w:t>?</w:t>
+      </w:r>
+      <w:r>
+        <w:rPr>
+          <w:rFonts w:ascii="Arial" w:hAnsi="Arial" w:cs="Arial"/>
+          <w:sz w:val="24"/>
+          <w:szCs w:val="24"/>
+        </w:rPr>
+        <w:t xml:space="preserve"> Quais tarefas ele quer ou precisa fazer? Qual decisão ele precisa tomar? Como saberemos se ele foi bem sucedido?</w:t>
+      </w:r>
+    </w:p>
+    <w:p>
+      <w:pPr>
+        <w:spacing w:line="240" w:lineRule="auto"/>
+        <w:jc w:val="both"/>
+        <w:rPr>
+          <w:rFonts w:ascii="Arial" w:hAnsi="Arial" w:cs="Arial"/>
+          <w:sz w:val="24"/>
+          <w:szCs w:val="24"/>
+        </w:rPr>
+      </w:pPr>
+      <w:r>
+        <w:rPr>
+          <w:rFonts w:ascii="Arial" w:hAnsi="Arial" w:cs="Arial"/>
+          <w:sz w:val="24"/>
+          <w:szCs w:val="24"/>
+        </w:rPr>
+        <w:t xml:space="preserve">O cliente bolou uma estratégia e elencou ações para tornar possível alcançar a tão sonhada promoção. </w:t>
+      </w:r>
+      <w:r>
+        <w:rPr>
+          <w:rFonts w:ascii="Arial" w:hAnsi="Arial" w:cs="Arial"/>
+          <w:sz w:val="24"/>
+          <w:szCs w:val="24"/>
+        </w:rPr>
+        <w:t xml:space="preserve">Dentre essas ações, ele precisa melhorar sua aparência e isso inclui seu vestuário. Por isso, o cliente quer gerir melhor seu guarda-roupas para evitar roupas desgastadas pelo tempo e </w:t>
+      </w:r>
+      <w:r>
+        <w:rPr>
+          <w:rFonts w:ascii="Arial" w:hAnsi="Arial" w:cs="Arial"/>
+          <w:sz w:val="24"/>
+          <w:szCs w:val="24"/>
+        </w:rPr>
+        <w:t>ter</w:t>
+      </w:r>
+      <w:r>
+        <w:rPr>
+          <w:rFonts w:ascii="Arial" w:hAnsi="Arial" w:cs="Arial"/>
+          <w:sz w:val="24"/>
+          <w:szCs w:val="24"/>
+        </w:rPr>
+        <w:t xml:space="preserve"> visual mais agradável aos olhos dos </w:t>
+      </w:r>
+      <w:r>
+        <w:rPr>
+          <w:rFonts w:ascii="Arial" w:hAnsi="Arial" w:cs="Arial"/>
+          <w:sz w:val="24"/>
+          <w:szCs w:val="24"/>
+        </w:rPr>
+        <w:t>colegas</w:t>
+      </w:r>
+      <w:r>
+        <w:rPr>
+          <w:rFonts w:ascii="Arial" w:hAnsi="Arial" w:cs="Arial"/>
+          <w:sz w:val="24"/>
+          <w:szCs w:val="24"/>
+        </w:rPr>
+        <w:t xml:space="preserve">. </w:t>
+      </w:r>
+      <w:r>
+        <w:rPr>
+          <w:rFonts w:ascii="Arial" w:hAnsi="Arial" w:cs="Arial"/>
+          <w:sz w:val="24"/>
+          <w:szCs w:val="24"/>
+        </w:rPr>
+        <w:t>Assim</w:t>
+      </w:r>
+      <w:r>
+        <w:rPr>
+          <w:rFonts w:ascii="Arial" w:hAnsi="Arial" w:cs="Arial"/>
+          <w:sz w:val="24"/>
+          <w:szCs w:val="24"/>
+        </w:rPr>
+        <w:t xml:space="preserve">, alcançar a promoção e </w:t>
+      </w:r>
+      <w:r>
+        <w:rPr>
+          <w:rFonts w:ascii="Arial" w:hAnsi="Arial" w:cs="Arial"/>
+          <w:sz w:val="24"/>
+          <w:szCs w:val="24"/>
+        </w:rPr>
+        <w:t xml:space="preserve">uma </w:t>
+      </w:r>
+      <w:r>
+        <w:rPr>
+          <w:rFonts w:ascii="Arial" w:hAnsi="Arial" w:cs="Arial"/>
+          <w:sz w:val="24"/>
+          <w:szCs w:val="24"/>
+        </w:rPr>
+        <w:t xml:space="preserve">maior renda familiar. </w:t>
+      </w:r>
+    </w:p>
+    <w:p>
+      <w:pPr>
+        <w:spacing w:line="240" w:lineRule="auto"/>
+        <w:jc w:val="both"/>
+        <w:rPr>
+          <w:rFonts w:ascii="Arial" w:hAnsi="Arial" w:cs="Arial"/>
+          <w:sz w:val="24"/>
+          <w:szCs w:val="24"/>
+        </w:rPr>
+      </w:pPr>
     </w:p>
     <w:p>
       <w:pPr>
@@ -305,6 +669,103 @@
     </w:sectPr>
   </w:body>
 </w:document>
+</file>
+
+<file path=word/numbering.xml><?xml version="1.0" encoding="utf-8"?>
+<w:numbering xmlns:wpc="http://schemas.microsoft.com/office/word/2010/wordprocessingCanvas" xmlns:cx="http://schemas.microsoft.com/office/drawing/2014/chartex" xmlns:cx1="http://schemas.microsoft.com/office/drawing/2015/9/8/chartex" xmlns:cx2="http://schemas.microsoft.com/office/drawing/2015/10/21/chartex" xmlns:cx3="http://schemas.microsoft.com/office/drawing/2016/5/9/chartex" xmlns:cx4="http://schemas.microsoft.com/office/drawing/2016/5/10/chartex" xmlns:cx5="http://schemas.microsoft.com/office/drawing/2016/5/11/chartex" xmlns:cx6="http://schemas.microsoft.com/office/drawing/2016/5/12/chartex" xmlns:cx7="http://schemas.microsoft.com/office/drawing/2016/5/13/chartex" xmlns:cx8="http://schemas.microsoft.com/office/drawing/2016/5/14/chartex" xmlns:mc="http://schemas.openxmlformats.org/markup-compatibility/2006" xmlns:aink="http://schemas.microsoft.com/office/drawing/2016/ink" xmlns:am3d="http://schemas.microsoft.com/office/drawing/2017/model3d" xmlns:o="urn:schemas-microsoft-com:office:office" xmlns:oel="http://schemas.microsoft.com/office/2019/extlst" xmlns:r="http://schemas.openxmlformats.org/officeDocument/2006/relationships" xmlns:m="http://schemas.openxmlformats.org/officeDocument/2006/math" xmlns:v="urn:schemas-microsoft-com:vml" xmlns:wp14="http://schemas.microsoft.com/office/word/2010/wordprocessingDrawing" xmlns:wp="http://schemas.openxmlformats.org/drawingml/2006/wordprocessingDrawing" xmlns:w10="urn:schemas-microsoft-com:office:word" xmlns:w="http://schemas.openxmlformats.org/wordprocessingml/2006/main" xmlns:w14="http://schemas.microsoft.com/office/word/2010/wordml" xmlns:w15="http://schemas.microsoft.com/office/word/2012/wordml" xmlns:w16cex="http://schemas.microsoft.com/office/word/2018/wordml/cex" xmlns:w16cid="http://schemas.microsoft.com/office/word/2016/wordml/cid" xmlns:w16="http://schemas.microsoft.com/office/word/2018/wordml" xmlns:w16sdtdh="http://schemas.microsoft.com/office/word/2020/wordml/sdtdatahash" xmlns:w16se="http://schemas.microsoft.com/office/word/2015/wordml/symex" xmlns:wpg="http://schemas.microsoft.com/office/word/2010/wordprocessingGroup" xmlns:wpi="http://schemas.microsoft.com/office/word/2010/wordprocessingInk" xmlns:wne="http://schemas.microsoft.com/office/word/2006/wordml" xmlns:wps="http://schemas.microsoft.com/office/word/2010/wordprocessingShape" mc:Ignorable="w14 w15 w16se w16cid w16 w16cex w16sdtdh wp14">
+  <w:abstractNum w:abstractNumId="0" w15:restartNumberingAfterBreak="0">
+    <w:nsid w:val="47D50645"/>
+    <w:multiLevelType w:val="hybridMultilevel"/>
+    <w:tmpl w:val="AEE63FBE"/>
+    <w:lvl w:ilvl="0" w:tplc="29366D9E">
+      <w:start w:val="1"/>
+      <w:numFmt w:val="decimal"/>
+      <w:lvlText w:val="%1."/>
+      <w:lvlJc w:val="left"/>
+      <w:pPr>
+        <w:ind w:left="720" w:hanging="360"/>
+      </w:pPr>
+      <w:rPr>
+        <w:rFonts w:hint="default"/>
+      </w:rPr>
+    </w:lvl>
+    <w:lvl w:ilvl="1" w:tplc="04160019" w:tentative="1">
+      <w:start w:val="1"/>
+      <w:numFmt w:val="lowerLetter"/>
+      <w:lvlText w:val="%2."/>
+      <w:lvlJc w:val="left"/>
+      <w:pPr>
+        <w:ind w:left="1440" w:hanging="360"/>
+      </w:pPr>
+    </w:lvl>
+    <w:lvl w:ilvl="2" w:tplc="0416001B" w:tentative="1">
+      <w:start w:val="1"/>
+      <w:numFmt w:val="lowerRoman"/>
+      <w:lvlText w:val="%3."/>
+      <w:lvlJc w:val="right"/>
+      <w:pPr>
+        <w:ind w:left="2160" w:hanging="180"/>
+      </w:pPr>
+    </w:lvl>
+    <w:lvl w:ilvl="3" w:tplc="0416000F" w:tentative="1">
+      <w:start w:val="1"/>
+      <w:numFmt w:val="decimal"/>
+      <w:lvlText w:val="%4."/>
+      <w:lvlJc w:val="left"/>
+      <w:pPr>
+        <w:ind w:left="2880" w:hanging="360"/>
+      </w:pPr>
+    </w:lvl>
+    <w:lvl w:ilvl="4" w:tplc="04160019" w:tentative="1">
+      <w:start w:val="1"/>
+      <w:numFmt w:val="lowerLetter"/>
+      <w:lvlText w:val="%5."/>
+      <w:lvlJc w:val="left"/>
+      <w:pPr>
+        <w:ind w:left="3600" w:hanging="360"/>
+      </w:pPr>
+    </w:lvl>
+    <w:lvl w:ilvl="5" w:tplc="0416001B" w:tentative="1">
+      <w:start w:val="1"/>
+      <w:numFmt w:val="lowerRoman"/>
+      <w:lvlText w:val="%6."/>
+      <w:lvlJc w:val="right"/>
+      <w:pPr>
+        <w:ind w:left="4320" w:hanging="180"/>
+      </w:pPr>
+    </w:lvl>
+    <w:lvl w:ilvl="6" w:tplc="0416000F" w:tentative="1">
+      <w:start w:val="1"/>
+      <w:numFmt w:val="decimal"/>
+      <w:lvlText w:val="%7."/>
+      <w:lvlJc w:val="left"/>
+      <w:pPr>
+        <w:ind w:left="5040" w:hanging="360"/>
+      </w:pPr>
+    </w:lvl>
+    <w:lvl w:ilvl="7" w:tplc="04160019" w:tentative="1">
+      <w:start w:val="1"/>
+      <w:numFmt w:val="lowerLetter"/>
+      <w:lvlText w:val="%8."/>
+      <w:lvlJc w:val="left"/>
+      <w:pPr>
+        <w:ind w:left="5760" w:hanging="360"/>
+      </w:pPr>
+    </w:lvl>
+    <w:lvl w:ilvl="8" w:tplc="0416001B" w:tentative="1">
+      <w:start w:val="1"/>
+      <w:numFmt w:val="lowerRoman"/>
+      <w:lvlText w:val="%9."/>
+      <w:lvlJc w:val="right"/>
+      <w:pPr>
+        <w:ind w:left="6480" w:hanging="180"/>
+      </w:pPr>
+    </w:lvl>
+  </w:abstractNum>
+  <w:num w:numId="1" w16cid:durableId="227767804">
+    <w:abstractNumId w:val="0"/>
+  </w:num>
+</w:numbering>
 </file>
 
 <file path=word/styles.xml><?xml version="1.0" encoding="utf-8"?>
@@ -734,6 +1195,17 @@
     <w:semiHidden/>
     <w:unhideWhenUsed/>
   </w:style>
+  <w:style w:type="paragraph" w:styleId="PargrafodaLista">
+    <w:name w:val="List Paragraph"/>
+    <w:basedOn w:val="Normal"/>
+    <w:uiPriority w:val="34"/>
+    <w:qFormat/>
+    <w:rsid w:val="00FE4F15"/>
+    <w:pPr>
+      <w:ind w:left="720"/>
+      <w:contextualSpacing/>
+    </w:pPr>
+  </w:style>
 </w:styles>
 </file>
 

</xml_diff>